<commit_message>
new version of syllabus
</commit_message>
<xml_diff>
--- a/Temario Ciencia de Datos Python.docx
+++ b/Temario Ciencia de Datos Python.docx
@@ -772,7 +772,7 @@
           <w:b/>
           <w:bCs/>
         </w:rPr>
-        <w:t>Regresión lineal, no lineal y</w:t>
+        <w:t xml:space="preserve">Algoritmos de </w:t>
       </w:r>
       <w:r>
         <w:rPr>
@@ -780,15 +780,7 @@
           <w:b/>
           <w:bCs/>
         </w:rPr>
-        <w:t xml:space="preserve"> sus</w:t>
-      </w:r>
-      <w:r>
-        <w:rPr>
-          <w:rFonts w:cstheme="minorHAnsi"/>
-          <w:b/>
-          <w:bCs/>
-        </w:rPr>
-        <w:t xml:space="preserve"> generalizaciones</w:t>
+        <w:t xml:space="preserve">Regresión </w:t>
       </w:r>
     </w:p>
     <w:p>

</xml_diff>